<commit_message>
revisions to final paper.
</commit_message>
<xml_diff>
--- a/Guides/Guide 10.docx
+++ b/Guides/Guide 10.docx
@@ -255,7 +255,23 @@
           <w:rFonts w:ascii="Calibri" w:eastAsia="Times New Roman" w:hAnsi="Calibri" w:cs="Calibri"/>
           <w:color w:val="000000"/>
         </w:rPr>
-        <w:t>Compare and contrast handling non-linearities using feature crosses vs. neural networks.</w:t>
+        <w:t>Compare and contrast handling non-</w:t>
+      </w:r>
+      <w:proofErr w:type="spellStart"/>
+      <w:r>
+        <w:rPr>
+          <w:rFonts w:ascii="Calibri" w:eastAsia="Times New Roman" w:hAnsi="Calibri" w:cs="Calibri"/>
+          <w:color w:val="000000"/>
+        </w:rPr>
+        <w:t>linearities</w:t>
+      </w:r>
+      <w:proofErr w:type="spellEnd"/>
+      <w:r>
+        <w:rPr>
+          <w:rFonts w:ascii="Calibri" w:eastAsia="Times New Roman" w:hAnsi="Calibri" w:cs="Calibri"/>
+          <w:color w:val="000000"/>
+        </w:rPr>
+        <w:t xml:space="preserve"> using feature crosses vs. neural networks.</w:t>
       </w:r>
     </w:p>
     <w:p>
@@ -456,14 +472,39 @@
           <w:rFonts w:ascii="Calibri" w:eastAsia="Times New Roman" w:hAnsi="Calibri" w:cs="Calibri"/>
           <w:color w:val="000000"/>
         </w:rPr>
-        <w:t xml:space="preserve"> ReLU</w:t>
-      </w:r>
-      <w:r>
-        <w:rPr>
-          <w:rFonts w:ascii="Calibri" w:eastAsia="Times New Roman" w:hAnsi="Calibri" w:cs="Calibri"/>
-          <w:color w:val="000000"/>
-        </w:rPr>
-        <w:t>, tanh, etc.</w:t>
+        <w:t xml:space="preserve"> </w:t>
+      </w:r>
+      <w:proofErr w:type="spellStart"/>
+      <w:r>
+        <w:rPr>
+          <w:rFonts w:ascii="Calibri" w:eastAsia="Times New Roman" w:hAnsi="Calibri" w:cs="Calibri"/>
+          <w:color w:val="000000"/>
+        </w:rPr>
+        <w:t>ReLU</w:t>
+      </w:r>
+      <w:proofErr w:type="spellEnd"/>
+      <w:r>
+        <w:rPr>
+          <w:rFonts w:ascii="Calibri" w:eastAsia="Times New Roman" w:hAnsi="Calibri" w:cs="Calibri"/>
+          <w:color w:val="000000"/>
+        </w:rPr>
+        <w:t xml:space="preserve">, </w:t>
+      </w:r>
+      <w:proofErr w:type="spellStart"/>
+      <w:r>
+        <w:rPr>
+          <w:rFonts w:ascii="Calibri" w:eastAsia="Times New Roman" w:hAnsi="Calibri" w:cs="Calibri"/>
+          <w:color w:val="000000"/>
+        </w:rPr>
+        <w:t>tanh</w:t>
+      </w:r>
+      <w:proofErr w:type="spellEnd"/>
+      <w:r>
+        <w:rPr>
+          <w:rFonts w:ascii="Calibri" w:eastAsia="Times New Roman" w:hAnsi="Calibri" w:cs="Calibri"/>
+          <w:color w:val="000000"/>
+        </w:rPr>
+        <w:t>, etc.</w:t>
       </w:r>
     </w:p>
     <w:p>
@@ -563,7 +604,23 @@
           <w:rFonts w:ascii="Calibri" w:eastAsia="Times New Roman" w:hAnsi="Calibri" w:cs="Calibri"/>
           <w:color w:val="000000"/>
         </w:rPr>
-        <w:t>How does a neural network model non-linearities?</w:t>
+        <w:t>How does a neural network model non-</w:t>
+      </w:r>
+      <w:proofErr w:type="spellStart"/>
+      <w:r>
+        <w:rPr>
+          <w:rFonts w:ascii="Calibri" w:eastAsia="Times New Roman" w:hAnsi="Calibri" w:cs="Calibri"/>
+          <w:color w:val="000000"/>
+        </w:rPr>
+        <w:t>linearities</w:t>
+      </w:r>
+      <w:proofErr w:type="spellEnd"/>
+      <w:r>
+        <w:rPr>
+          <w:rFonts w:ascii="Calibri" w:eastAsia="Times New Roman" w:hAnsi="Calibri" w:cs="Calibri"/>
+          <w:color w:val="000000"/>
+        </w:rPr>
+        <w:t>?</w:t>
       </w:r>
     </w:p>
     <w:p>
@@ -790,7 +847,27 @@
           <w:iCs/>
           <w:color w:val="000000"/>
         </w:rPr>
-        <w:t>s on nodes leading to NaN issue and non-convergence.</w:t>
+        <w:t xml:space="preserve">s on nodes leading to </w:t>
+      </w:r>
+      <w:proofErr w:type="spellStart"/>
+      <w:r>
+        <w:rPr>
+          <w:rFonts w:ascii="Calibri" w:eastAsia="Times New Roman" w:hAnsi="Calibri" w:cs="Calibri"/>
+          <w:i/>
+          <w:iCs/>
+          <w:color w:val="000000"/>
+        </w:rPr>
+        <w:t>NaN</w:t>
+      </w:r>
+      <w:proofErr w:type="spellEnd"/>
+      <w:r>
+        <w:rPr>
+          <w:rFonts w:ascii="Calibri" w:eastAsia="Times New Roman" w:hAnsi="Calibri" w:cs="Calibri"/>
+          <w:i/>
+          <w:iCs/>
+          <w:color w:val="000000"/>
+        </w:rPr>
+        <w:t xml:space="preserve"> issue and non-convergence.</w:t>
       </w:r>
     </w:p>
     <w:p>
@@ -853,14 +930,46 @@
           <w:rFonts w:ascii="Calibri" w:eastAsia="Times New Roman" w:hAnsi="Calibri" w:cs="Calibri"/>
           <w:color w:val="000000"/>
         </w:rPr>
-        <w:t xml:space="preserve">in a ReLU unit </w:t>
-      </w:r>
-      <w:r>
-        <w:rPr>
-          <w:rFonts w:ascii="Calibri" w:eastAsia="Times New Roman" w:hAnsi="Calibri" w:cs="Calibri"/>
-          <w:color w:val="000000"/>
-        </w:rPr>
-        <w:t>being below zero and the ReLU activation function normalizing them all to 0.</w:t>
+        <w:t xml:space="preserve">in a </w:t>
+      </w:r>
+      <w:proofErr w:type="spellStart"/>
+      <w:r>
+        <w:rPr>
+          <w:rFonts w:ascii="Calibri" w:eastAsia="Times New Roman" w:hAnsi="Calibri" w:cs="Calibri"/>
+          <w:color w:val="000000"/>
+        </w:rPr>
+        <w:t>ReLU</w:t>
+      </w:r>
+      <w:proofErr w:type="spellEnd"/>
+      <w:r>
+        <w:rPr>
+          <w:rFonts w:ascii="Calibri" w:eastAsia="Times New Roman" w:hAnsi="Calibri" w:cs="Calibri"/>
+          <w:color w:val="000000"/>
+        </w:rPr>
+        <w:t xml:space="preserve"> unit </w:t>
+      </w:r>
+      <w:r>
+        <w:rPr>
+          <w:rFonts w:ascii="Calibri" w:eastAsia="Times New Roman" w:hAnsi="Calibri" w:cs="Calibri"/>
+          <w:color w:val="000000"/>
+        </w:rPr>
+        <w:t xml:space="preserve">being below zero and the </w:t>
+      </w:r>
+      <w:proofErr w:type="spellStart"/>
+      <w:r>
+        <w:rPr>
+          <w:rFonts w:ascii="Calibri" w:eastAsia="Times New Roman" w:hAnsi="Calibri" w:cs="Calibri"/>
+          <w:color w:val="000000"/>
+        </w:rPr>
+        <w:t>ReLU</w:t>
+      </w:r>
+      <w:proofErr w:type="spellEnd"/>
+      <w:r>
+        <w:rPr>
+          <w:rFonts w:ascii="Calibri" w:eastAsia="Times New Roman" w:hAnsi="Calibri" w:cs="Calibri"/>
+          <w:color w:val="000000"/>
+        </w:rPr>
+        <w:t xml:space="preserve"> activation function normalizing them all to 0.</w:t>
       </w:r>
     </w:p>
     <w:p>
@@ -900,7 +1009,23 @@
           <w:rFonts w:ascii="Calibri" w:eastAsia="Times New Roman" w:hAnsi="Calibri" w:cs="Calibri"/>
           <w:color w:val="000000"/>
         </w:rPr>
-        <w:t>With gradient source cut off, ReLU may not change enough to bring weighted sum back above 0.</w:t>
+        <w:t xml:space="preserve">With gradient source cut off, </w:t>
+      </w:r>
+      <w:proofErr w:type="spellStart"/>
+      <w:r>
+        <w:rPr>
+          <w:rFonts w:ascii="Calibri" w:eastAsia="Times New Roman" w:hAnsi="Calibri" w:cs="Calibri"/>
+          <w:color w:val="000000"/>
+        </w:rPr>
+        <w:t>ReLU</w:t>
+      </w:r>
+      <w:proofErr w:type="spellEnd"/>
+      <w:r>
+        <w:rPr>
+          <w:rFonts w:ascii="Calibri" w:eastAsia="Times New Roman" w:hAnsi="Calibri" w:cs="Calibri"/>
+          <w:color w:val="000000"/>
+        </w:rPr>
+        <w:t xml:space="preserve"> may not change enough to bring weighted sum back above 0.</w:t>
       </w:r>
     </w:p>
     <w:p>
@@ -1332,7 +1457,23 @@
           <w:rFonts w:ascii="Calibri" w:eastAsia="Times New Roman" w:hAnsi="Calibri" w:cs="Calibri"/>
           <w:color w:val="000000"/>
         </w:rPr>
-        <w:t>Avoids the NaN trap.</w:t>
+        <w:t xml:space="preserve">Avoids the </w:t>
+      </w:r>
+      <w:proofErr w:type="spellStart"/>
+      <w:r>
+        <w:rPr>
+          <w:rFonts w:ascii="Calibri" w:eastAsia="Times New Roman" w:hAnsi="Calibri" w:cs="Calibri"/>
+          <w:color w:val="000000"/>
+        </w:rPr>
+        <w:t>NaN</w:t>
+      </w:r>
+      <w:proofErr w:type="spellEnd"/>
+      <w:r>
+        <w:rPr>
+          <w:rFonts w:ascii="Calibri" w:eastAsia="Times New Roman" w:hAnsi="Calibri" w:cs="Calibri"/>
+          <w:color w:val="000000"/>
+        </w:rPr>
+        <w:t xml:space="preserve"> trap.</w:t>
       </w:r>
     </w:p>
     <w:p>
@@ -1437,7 +1578,27 @@
           <w:iCs/>
           <w:color w:val="000000"/>
         </w:rPr>
-        <w:t>One-vs-All</w:t>
+        <w:t>One-</w:t>
+      </w:r>
+      <w:proofErr w:type="gramStart"/>
+      <w:r>
+        <w:rPr>
+          <w:rFonts w:ascii="Calibri" w:eastAsia="Times New Roman" w:hAnsi="Calibri" w:cs="Calibri"/>
+          <w:i/>
+          <w:iCs/>
+          <w:color w:val="000000"/>
+        </w:rPr>
+        <w:t>vs</w:t>
+      </w:r>
+      <w:proofErr w:type="gramEnd"/>
+      <w:r>
+        <w:rPr>
+          <w:rFonts w:ascii="Calibri" w:eastAsia="Times New Roman" w:hAnsi="Calibri" w:cs="Calibri"/>
+          <w:i/>
+          <w:iCs/>
+          <w:color w:val="000000"/>
+        </w:rPr>
+        <w:t>-All</w:t>
       </w:r>
     </w:p>
     <w:p>
@@ -1459,7 +1620,27 @@
           <w:iCs/>
           <w:color w:val="000000"/>
         </w:rPr>
-        <w:t>Given classification problem with N possible solutions, then solution consists of N separate binary classifiers (one for each outcome)</w:t>
+        <w:t>Given classification problem</w:t>
+      </w:r>
+      <w:r>
+        <w:rPr>
+          <w:rFonts w:ascii="Calibri" w:eastAsia="Times New Roman" w:hAnsi="Calibri" w:cs="Calibri"/>
+          <w:i/>
+          <w:iCs/>
+          <w:color w:val="000000"/>
+        </w:rPr>
+        <w:t xml:space="preserve"> with N possible solutions, the</w:t>
+      </w:r>
+      <w:bookmarkStart w:id="0" w:name="_GoBack"/>
+      <w:bookmarkEnd w:id="0"/>
+      <w:r>
+        <w:rPr>
+          <w:rFonts w:ascii="Calibri" w:eastAsia="Times New Roman" w:hAnsi="Calibri" w:cs="Calibri"/>
+          <w:i/>
+          <w:iCs/>
+          <w:color w:val="000000"/>
+        </w:rPr>
+        <w:t xml:space="preserve"> solution consists of N separate binary classifiers (one for each outcome)</w:t>
       </w:r>
     </w:p>
     <w:p>
@@ -1496,6 +1677,7 @@
           <w:color w:val="000000"/>
         </w:rPr>
       </w:pPr>
+      <w:proofErr w:type="spellStart"/>
       <w:r>
         <w:rPr>
           <w:rFonts w:ascii="Calibri" w:eastAsia="Times New Roman" w:hAnsi="Calibri" w:cs="Calibri"/>
@@ -1505,6 +1687,7 @@
         </w:rPr>
         <w:t>Softmax</w:t>
       </w:r>
+      <w:proofErr w:type="spellEnd"/>
     </w:p>
     <w:p>
       <w:pPr>
@@ -1614,7 +1797,27 @@
           <w:iCs/>
           <w:color w:val="000000"/>
         </w:rPr>
-        <w:t>Typically becomes an input to the softmax function in a multi-class classification problem.</w:t>
+        <w:t xml:space="preserve">Typically becomes an input to the </w:t>
+      </w:r>
+      <w:proofErr w:type="spellStart"/>
+      <w:r>
+        <w:rPr>
+          <w:rFonts w:ascii="Calibri" w:eastAsia="Times New Roman" w:hAnsi="Calibri" w:cs="Calibri"/>
+          <w:i/>
+          <w:iCs/>
+          <w:color w:val="000000"/>
+        </w:rPr>
+        <w:t>softmax</w:t>
+      </w:r>
+      <w:proofErr w:type="spellEnd"/>
+      <w:r>
+        <w:rPr>
+          <w:rFonts w:ascii="Calibri" w:eastAsia="Times New Roman" w:hAnsi="Calibri" w:cs="Calibri"/>
+          <w:i/>
+          <w:iCs/>
+          <w:color w:val="000000"/>
+        </w:rPr>
+        <w:t xml:space="preserve"> function in a multi-class classification problem.</w:t>
       </w:r>
     </w:p>
     <w:p>
@@ -1634,7 +1837,23 @@
           <w:rFonts w:ascii="Calibri" w:eastAsia="Times New Roman" w:hAnsi="Calibri" w:cs="Calibri"/>
           <w:color w:val="000000"/>
         </w:rPr>
-        <w:t>Does the softmax layer have to have the same number of nodes as the output layer? If so, why; if not, why not?</w:t>
+        <w:t xml:space="preserve">Does the </w:t>
+      </w:r>
+      <w:proofErr w:type="spellStart"/>
+      <w:r>
+        <w:rPr>
+          <w:rFonts w:ascii="Calibri" w:eastAsia="Times New Roman" w:hAnsi="Calibri" w:cs="Calibri"/>
+          <w:color w:val="000000"/>
+        </w:rPr>
+        <w:t>softmax</w:t>
+      </w:r>
+      <w:proofErr w:type="spellEnd"/>
+      <w:r>
+        <w:rPr>
+          <w:rFonts w:ascii="Calibri" w:eastAsia="Times New Roman" w:hAnsi="Calibri" w:cs="Calibri"/>
+          <w:color w:val="000000"/>
+        </w:rPr>
+        <w:t xml:space="preserve"> layer have to have the same number of nodes as the output layer? If so, why; if not, why not?</w:t>
       </w:r>
     </w:p>
     <w:p>
@@ -1694,10 +1913,24 @@
           <w:rFonts w:ascii="Calibri" w:eastAsia="Times New Roman" w:hAnsi="Calibri" w:cs="Calibri"/>
           <w:color w:val="000000"/>
         </w:rPr>
-        <w:t>Ask Professor VanderLinden.</w:t>
-      </w:r>
-      <w:bookmarkStart w:id="0" w:name="_GoBack"/>
-      <w:bookmarkEnd w:id="0"/>
+        <w:t xml:space="preserve">Ask Professor </w:t>
+      </w:r>
+      <w:proofErr w:type="spellStart"/>
+      <w:r>
+        <w:rPr>
+          <w:rFonts w:ascii="Calibri" w:eastAsia="Times New Roman" w:hAnsi="Calibri" w:cs="Calibri"/>
+          <w:color w:val="000000"/>
+        </w:rPr>
+        <w:t>VanderLinden</w:t>
+      </w:r>
+      <w:proofErr w:type="spellEnd"/>
+      <w:r>
+        <w:rPr>
+          <w:rFonts w:ascii="Calibri" w:eastAsia="Times New Roman" w:hAnsi="Calibri" w:cs="Calibri"/>
+          <w:color w:val="000000"/>
+        </w:rPr>
+        <w:t>.</w:t>
+      </w:r>
     </w:p>
     <w:p>
       <w:pPr>

</xml_diff>